<commit_message>
Writing Article for May 26th, 2025
</commit_message>
<xml_diff>
--- a/Articles/2025/1-Blender-Continued/2-Edit-Mode/1-The-Menus/2-The-Sub-Menu/The Sub Menu .docx
+++ b/Articles/2025/1-Blender-Continued/2-Edit-Mode/1-The-Menus/2-The-Sub-Menu/The Sub Menu .docx
@@ -10,13 +10,541 @@
         <w:t xml:space="preserve">The Sub Menu </w:t>
       </w:r>
     </w:p>
+    <w:sdt>
+      <w:sdtPr>
+        <w:id w:val="-77058592"/>
+        <w:docPartObj>
+          <w:docPartGallery w:val="Table of Contents"/>
+          <w:docPartUnique/>
+        </w:docPartObj>
+      </w:sdtPr>
+      <w:sdtEndPr>
+        <w:rPr>
+          <w:rFonts w:asciiTheme="minorHAnsi" w:eastAsiaTheme="minorHAnsi" w:hAnsiTheme="minorHAnsi" w:cstheme="minorBidi"/>
+          <w:b/>
+          <w:bCs/>
+          <w:noProof/>
+          <w:color w:val="auto"/>
+          <w:sz w:val="22"/>
+          <w:szCs w:val="22"/>
+        </w:rPr>
+      </w:sdtEndPr>
+      <w:sdtContent>
+        <w:p>
+          <w:pPr>
+            <w:pStyle w:val="TOCHeading"/>
+          </w:pPr>
+          <w:r>
+            <w:t>Contents</w:t>
+          </w:r>
+        </w:p>
+        <w:p>
+          <w:pPr>
+            <w:pStyle w:val="TOC1"/>
+            <w:tabs>
+              <w:tab w:val="right" w:leader="dot" w:pos="9350"/>
+            </w:tabs>
+            <w:rPr>
+              <w:noProof/>
+            </w:rPr>
+          </w:pPr>
+          <w:r>
+            <w:fldChar w:fldCharType="begin"/>
+          </w:r>
+          <w:r>
+            <w:instrText xml:space="preserve"> TOC \o "1-3" \h \z \u </w:instrText>
+          </w:r>
+          <w:r>
+            <w:fldChar w:fldCharType="separate"/>
+          </w:r>
+          <w:hyperlink w:anchor="_Toc189215887" w:history="1">
+            <w:r>
+              <w:rPr>
+                <w:rStyle w:val="Hyperlink"/>
+                <w:noProof/>
+              </w:rPr>
+              <w:t>The Differences Between Object Mode and Edit Mode, Sub Menus</w:t>
+            </w:r>
+            <w:r>
+              <w:rPr>
+                <w:noProof/>
+                <w:webHidden/>
+              </w:rPr>
+              <w:tab/>
+            </w:r>
+            <w:r>
+              <w:rPr>
+                <w:noProof/>
+                <w:webHidden/>
+              </w:rPr>
+              <w:fldChar w:fldCharType="begin"/>
+            </w:r>
+            <w:r>
+              <w:rPr>
+                <w:noProof/>
+                <w:webHidden/>
+              </w:rPr>
+              <w:instrText xml:space="preserve"> PAGEREF _Toc189215887 \h </w:instrText>
+            </w:r>
+            <w:r>
+              <w:rPr>
+                <w:noProof/>
+                <w:webHidden/>
+              </w:rPr>
+            </w:r>
+            <w:r>
+              <w:rPr>
+                <w:noProof/>
+                <w:webHidden/>
+              </w:rPr>
+              <w:fldChar w:fldCharType="separate"/>
+            </w:r>
+            <w:r>
+              <w:rPr>
+                <w:noProof/>
+                <w:webHidden/>
+              </w:rPr>
+              <w:t>1</w:t>
+            </w:r>
+            <w:r>
+              <w:rPr>
+                <w:noProof/>
+                <w:webHidden/>
+              </w:rPr>
+              <w:fldChar w:fldCharType="end"/>
+            </w:r>
+          </w:hyperlink>
+        </w:p>
+        <w:p>
+          <w:pPr>
+            <w:pStyle w:val="TOC1"/>
+            <w:tabs>
+              <w:tab w:val="right" w:leader="dot" w:pos="9350"/>
+            </w:tabs>
+            <w:rPr>
+              <w:noProof/>
+            </w:rPr>
+          </w:pPr>
+          <w:hyperlink w:anchor="_Toc189215888" w:history="1">
+            <w:r>
+              <w:rPr>
+                <w:rStyle w:val="Hyperlink"/>
+                <w:noProof/>
+              </w:rPr>
+              <w:t>Mesh Component Buttons</w:t>
+            </w:r>
+            <w:r>
+              <w:rPr>
+                <w:noProof/>
+                <w:webHidden/>
+              </w:rPr>
+              <w:tab/>
+            </w:r>
+            <w:r>
+              <w:rPr>
+                <w:noProof/>
+                <w:webHidden/>
+              </w:rPr>
+              <w:fldChar w:fldCharType="begin"/>
+            </w:r>
+            <w:r>
+              <w:rPr>
+                <w:noProof/>
+                <w:webHidden/>
+              </w:rPr>
+              <w:instrText xml:space="preserve"> PAGEREF _Toc189215888 \h </w:instrText>
+            </w:r>
+            <w:r>
+              <w:rPr>
+                <w:noProof/>
+                <w:webHidden/>
+              </w:rPr>
+            </w:r>
+            <w:r>
+              <w:rPr>
+                <w:noProof/>
+                <w:webHidden/>
+              </w:rPr>
+              <w:fldChar w:fldCharType="separate"/>
+            </w:r>
+            <w:r>
+              <w:rPr>
+                <w:noProof/>
+                <w:webHidden/>
+              </w:rPr>
+              <w:t>2</w:t>
+            </w:r>
+            <w:r>
+              <w:rPr>
+                <w:noProof/>
+                <w:webHidden/>
+              </w:rPr>
+              <w:fldChar w:fldCharType="end"/>
+            </w:r>
+          </w:hyperlink>
+        </w:p>
+        <w:p>
+          <w:pPr>
+            <w:pStyle w:val="TOC1"/>
+            <w:tabs>
+              <w:tab w:val="right" w:leader="dot" w:pos="9350"/>
+            </w:tabs>
+            <w:rPr>
+              <w:noProof/>
+            </w:rPr>
+          </w:pPr>
+          <w:hyperlink w:anchor="_Toc189215889" w:history="1">
+            <w:r>
+              <w:rPr>
+                <w:rStyle w:val="Hyperlink"/>
+                <w:noProof/>
+              </w:rPr>
+              <w:t>The Sub Menu Buttons</w:t>
+            </w:r>
+            <w:r>
+              <w:rPr>
+                <w:noProof/>
+                <w:webHidden/>
+              </w:rPr>
+              <w:tab/>
+            </w:r>
+            <w:r>
+              <w:rPr>
+                <w:noProof/>
+                <w:webHidden/>
+              </w:rPr>
+              <w:fldChar w:fldCharType="begin"/>
+            </w:r>
+            <w:r>
+              <w:rPr>
+                <w:noProof/>
+                <w:webHidden/>
+              </w:rPr>
+              <w:instrText xml:space="preserve"> PAGEREF _Toc189215889 \h </w:instrText>
+            </w:r>
+            <w:r>
+              <w:rPr>
+                <w:noProof/>
+                <w:webHidden/>
+              </w:rPr>
+            </w:r>
+            <w:r>
+              <w:rPr>
+                <w:noProof/>
+                <w:webHidden/>
+              </w:rPr>
+              <w:fldChar w:fldCharType="separate"/>
+            </w:r>
+            <w:r>
+              <w:rPr>
+                <w:noProof/>
+                <w:webHidden/>
+              </w:rPr>
+              <w:t>2</w:t>
+            </w:r>
+            <w:r>
+              <w:rPr>
+                <w:noProof/>
+                <w:webHidden/>
+              </w:rPr>
+              <w:fldChar w:fldCharType="end"/>
+            </w:r>
+          </w:hyperlink>
+        </w:p>
+        <w:p>
+          <w:pPr>
+            <w:pStyle w:val="TOC1"/>
+            <w:tabs>
+              <w:tab w:val="right" w:leader="dot" w:pos="9350"/>
+            </w:tabs>
+            <w:rPr>
+              <w:noProof/>
+            </w:rPr>
+          </w:pPr>
+          <w:hyperlink w:anchor="_Toc189215890" w:history="1">
+            <w:r>
+              <w:rPr>
+                <w:rStyle w:val="Hyperlink"/>
+                <w:noProof/>
+              </w:rPr>
+              <w:t>The Mesh Component section of the Sub Menu</w:t>
+            </w:r>
+            <w:r>
+              <w:rPr>
+                <w:noProof/>
+                <w:webHidden/>
+              </w:rPr>
+              <w:tab/>
+            </w:r>
+            <w:r>
+              <w:rPr>
+                <w:noProof/>
+                <w:webHidden/>
+              </w:rPr>
+              <w:fldChar w:fldCharType="begin"/>
+            </w:r>
+            <w:r>
+              <w:rPr>
+                <w:noProof/>
+                <w:webHidden/>
+              </w:rPr>
+              <w:instrText xml:space="preserve"> PAGEREF _Toc189215890 \h </w:instrText>
+            </w:r>
+            <w:r>
+              <w:rPr>
+                <w:noProof/>
+                <w:webHidden/>
+              </w:rPr>
+            </w:r>
+            <w:r>
+              <w:rPr>
+                <w:noProof/>
+                <w:webHidden/>
+              </w:rPr>
+              <w:fldChar w:fldCharType="separate"/>
+            </w:r>
+            <w:r>
+              <w:rPr>
+                <w:noProof/>
+                <w:webHidden/>
+              </w:rPr>
+              <w:t>4</w:t>
+            </w:r>
+            <w:r>
+              <w:rPr>
+                <w:noProof/>
+                <w:webHidden/>
+              </w:rPr>
+              <w:fldChar w:fldCharType="end"/>
+            </w:r>
+          </w:hyperlink>
+        </w:p>
+        <w:p>
+          <w:pPr>
+            <w:pStyle w:val="TOC1"/>
+            <w:tabs>
+              <w:tab w:val="right" w:leader="dot" w:pos="9350"/>
+            </w:tabs>
+            <w:rPr>
+              <w:noProof/>
+            </w:rPr>
+          </w:pPr>
+          <w:hyperlink w:anchor="_Toc189215891" w:history="1">
+            <w:r>
+              <w:rPr>
+                <w:rStyle w:val="Hyperlink"/>
+                <w:noProof/>
+              </w:rPr>
+              <w:t>Proportional Editing Button</w:t>
+            </w:r>
+            <w:r>
+              <w:rPr>
+                <w:noProof/>
+                <w:webHidden/>
+              </w:rPr>
+              <w:tab/>
+            </w:r>
+            <w:r>
+              <w:rPr>
+                <w:noProof/>
+                <w:webHidden/>
+              </w:rPr>
+              <w:fldChar w:fldCharType="begin"/>
+            </w:r>
+            <w:r>
+              <w:rPr>
+                <w:noProof/>
+                <w:webHidden/>
+              </w:rPr>
+              <w:instrText xml:space="preserve"> PAGEREF _Toc189215891 \h </w:instrText>
+            </w:r>
+            <w:r>
+              <w:rPr>
+                <w:noProof/>
+                <w:webHidden/>
+              </w:rPr>
+            </w:r>
+            <w:r>
+              <w:rPr>
+                <w:noProof/>
+                <w:webHidden/>
+              </w:rPr>
+              <w:fldChar w:fldCharType="separate"/>
+            </w:r>
+            <w:r>
+              <w:rPr>
+                <w:noProof/>
+                <w:webHidden/>
+              </w:rPr>
+              <w:t>5</w:t>
+            </w:r>
+            <w:r>
+              <w:rPr>
+                <w:noProof/>
+                <w:webHidden/>
+              </w:rPr>
+              <w:fldChar w:fldCharType="end"/>
+            </w:r>
+          </w:hyperlink>
+        </w:p>
+        <w:p>
+          <w:pPr>
+            <w:pStyle w:val="TOC1"/>
+            <w:tabs>
+              <w:tab w:val="right" w:leader="dot" w:pos="9350"/>
+            </w:tabs>
+            <w:rPr>
+              <w:noProof/>
+            </w:rPr>
+          </w:pPr>
+          <w:hyperlink w:anchor="_Toc189215892" w:history="1">
+            <w:r>
+              <w:rPr>
+                <w:rStyle w:val="Hyperlink"/>
+                <w:noProof/>
+              </w:rPr>
+              <w:t>The last section of the Sub menu</w:t>
+            </w:r>
+            <w:r>
+              <w:rPr>
+                <w:noProof/>
+                <w:webHidden/>
+              </w:rPr>
+              <w:tab/>
+            </w:r>
+            <w:r>
+              <w:rPr>
+                <w:noProof/>
+                <w:webHidden/>
+              </w:rPr>
+              <w:fldChar w:fldCharType="begin"/>
+            </w:r>
+            <w:r>
+              <w:rPr>
+                <w:noProof/>
+                <w:webHidden/>
+              </w:rPr>
+              <w:instrText xml:space="preserve"> PAGEREF _Toc189215892 \h </w:instrText>
+            </w:r>
+            <w:r>
+              <w:rPr>
+                <w:noProof/>
+                <w:webHidden/>
+              </w:rPr>
+            </w:r>
+            <w:r>
+              <w:rPr>
+                <w:noProof/>
+                <w:webHidden/>
+              </w:rPr>
+              <w:fldChar w:fldCharType="separate"/>
+            </w:r>
+            <w:r>
+              <w:rPr>
+                <w:noProof/>
+                <w:webHidden/>
+              </w:rPr>
+              <w:t>7</w:t>
+            </w:r>
+            <w:r>
+              <w:rPr>
+                <w:noProof/>
+                <w:webHidden/>
+              </w:rPr>
+              <w:fldChar w:fldCharType="end"/>
+            </w:r>
+          </w:hyperlink>
+        </w:p>
+        <w:p>
+          <w:r>
+            <w:rPr>
+              <w:b/>
+              <w:bCs/>
+              <w:noProof/>
+            </w:rPr>
+            <w:fldChar w:fldCharType="end"/>
+          </w:r>
+        </w:p>
+      </w:sdtContent>
+    </w:sdt>
+    <w:p/>
+    <w:p/>
+    <w:p>
+      <w:r>
+        <w:rPr>
+          <w:noProof/>
+        </w:rPr>
+        <w:drawing>
+          <wp:inline distT="0" distB="0" distL="0" distR="0" wp14:anchorId="1AFFE45D" wp14:editId="2FEDFB73">
+            <wp:extent cx="2571750" cy="2295525"/>
+            <wp:effectExtent l="0" t="0" r="0" b="9525"/>
+            <wp:docPr id="1974571098" name="Picture 1"/>
+            <wp:cNvGraphicFramePr>
+              <a:graphicFrameLocks xmlns:a="http://schemas.openxmlformats.org/drawingml/2006/main" noChangeAspect="1"/>
+            </wp:cNvGraphicFramePr>
+            <a:graphic xmlns:a="http://schemas.openxmlformats.org/drawingml/2006/main">
+              <a:graphicData uri="http://schemas.openxmlformats.org/drawingml/2006/picture">
+                <pic:pic xmlns:pic="http://schemas.openxmlformats.org/drawingml/2006/picture">
+                  <pic:nvPicPr>
+                    <pic:cNvPr id="0" name="Picture 1"/>
+                    <pic:cNvPicPr>
+                      <a:picLocks noChangeAspect="1" noChangeArrowheads="1"/>
+                    </pic:cNvPicPr>
+                  </pic:nvPicPr>
+                  <pic:blipFill>
+                    <a:blip r:embed="rId8">
+                      <a:extLst>
+                        <a:ext uri="{28A0092B-C50C-407E-A947-70E740481C1C}">
+                          <a14:useLocalDpi xmlns:a14="http://schemas.microsoft.com/office/drawing/2010/main" val="0"/>
+                        </a:ext>
+                      </a:extLst>
+                    </a:blip>
+                    <a:srcRect/>
+                    <a:stretch>
+                      <a:fillRect/>
+                    </a:stretch>
+                  </pic:blipFill>
+                  <pic:spPr bwMode="auto">
+                    <a:xfrm>
+                      <a:off x="0" y="0"/>
+                      <a:ext cx="2571750" cy="2295525"/>
+                    </a:xfrm>
+                    <a:prstGeom prst="rect">
+                      <a:avLst/>
+                    </a:prstGeom>
+                    <a:noFill/>
+                    <a:ln>
+                      <a:noFill/>
+                    </a:ln>
+                  </pic:spPr>
+                </pic:pic>
+              </a:graphicData>
+            </a:graphic>
+          </wp:inline>
+        </w:drawing>
+      </w:r>
+    </w:p>
     <w:p>
       <w:pPr>
         <w:pStyle w:val="Heading1"/>
       </w:pPr>
-      <w:r>
-        <w:t>The Differences of the Object and Edit Mode Sub Menus</w:t>
-      </w:r>
+      <w:bookmarkStart w:id="0" w:name="_Toc189215887"/>
+      <w:r>
+        <w:t xml:space="preserve">The Differences </w:t>
+      </w:r>
+      <w:r>
+        <w:t>Between Object Mode</w:t>
+      </w:r>
+      <w:r>
+        <w:t xml:space="preserve"> and Edit Mode</w:t>
+      </w:r>
+      <w:r>
+        <w:t>,</w:t>
+      </w:r>
+      <w:r>
+        <w:t xml:space="preserve"> Sub Menus</w:t>
+      </w:r>
+      <w:bookmarkEnd w:id="0"/>
     </w:p>
     <w:p>
       <w:r>
@@ -29,7 +557,19 @@
         <w:t xml:space="preserve">the workspace of Editing. </w:t>
       </w:r>
       <w:r>
-        <w:t>For example, let’s take a look at the two sub menus of both the Object workspace and the Edit mode work space.</w:t>
+        <w:t xml:space="preserve">For </w:t>
+      </w:r>
+      <w:r>
+        <w:t>contrast</w:t>
+      </w:r>
+      <w:r>
+        <w:t>, let’s take a look at the two sub menus of both the Object workspace and the Edit mode work space</w:t>
+      </w:r>
+      <w:r>
+        <w:t xml:space="preserve"> together</w:t>
+      </w:r>
+      <w:r>
+        <w:t>.</w:t>
       </w:r>
     </w:p>
     <w:p/>
@@ -44,6 +584,7 @@
         <w:rPr>
           <w:noProof/>
         </w:rPr>
+        <w:lastRenderedPageBreak/>
         <w:drawing>
           <wp:inline distT="0" distB="0" distL="0" distR="0" wp14:anchorId="017576D7" wp14:editId="35E25F63">
             <wp:extent cx="7464879" cy="2009775"/>
@@ -62,7 +603,7 @@
                     </pic:cNvPicPr>
                   </pic:nvPicPr>
                   <pic:blipFill>
-                    <a:blip r:embed="rId7" cstate="print">
+                    <a:blip r:embed="rId9" cstate="print">
                       <a:extLst>
                         <a:ext uri="{28A0092B-C50C-407E-A947-70E740481C1C}">
                           <a14:useLocalDpi xmlns:a14="http://schemas.microsoft.com/office/drawing/2010/main" val="0"/>
@@ -111,12 +652,12 @@
         <w:rPr>
           <w:rStyle w:val="IntenseReference"/>
         </w:rPr>
-        <w:t>Proportional Editing Buttons</w:t>
-      </w:r>
-    </w:p>
-    <w:p>
-      <w:r>
-        <w:t xml:space="preserve">In Blender the </w:t>
+        <w:t>The Mid -Section of Buttons</w:t>
+      </w:r>
+    </w:p>
+    <w:p>
+      <w:r>
+        <w:t xml:space="preserve">The </w:t>
       </w:r>
       <w:r>
         <w:rPr>
@@ -126,6 +667,21 @@
         <w:t>Proportional Editing</w:t>
       </w:r>
       <w:r>
+        <w:t xml:space="preserve"> button can be found about mid-way on the sub menus path of buttons. </w:t>
+      </w:r>
+      <w:r>
+        <w:t>In Blender</w:t>
+      </w:r>
+      <w:r>
+        <w:t>,</w:t>
+      </w:r>
+      <w:r>
+        <w:t xml:space="preserve"> </w:t>
+      </w:r>
+      <w:r>
+        <w:t>Proportional Editing</w:t>
+      </w:r>
+      <w:r>
         <w:t xml:space="preserve"> is available in both Object mode, and Edit mode. The difference between the two</w:t>
       </w:r>
       <w:r>
@@ -161,13 +717,31 @@
     </w:p>
     <w:p>
       <w:r>
-        <w:t xml:space="preserve"> The reasons that I left this center section out of both of the illustrations above is for one space concerns</w:t>
+        <w:t xml:space="preserve"> The reasons that I left this center section out of both </w:t>
+      </w:r>
+      <w:r>
+        <w:t xml:space="preserve">sections </w:t>
+      </w:r>
+      <w:r>
+        <w:t>of the illustrations above</w:t>
+      </w:r>
+      <w:r>
+        <w:t>,</w:t>
+      </w:r>
+      <w:r>
+        <w:t xml:space="preserve"> is for one space </w:t>
+      </w:r>
+      <w:r>
+        <w:t>considerations</w:t>
       </w:r>
       <w:r>
         <w:t xml:space="preserve"> on this webpage</w:t>
       </w:r>
       <w:r>
         <w:t>, and for another</w:t>
+      </w:r>
+      <w:r>
+        <w:t>, with exception to the differences stated with Proportional editing</w:t>
       </w:r>
       <w:r>
         <w:t>, these icons are pretty much the same between both workspaces.</w:t>
@@ -218,7 +792,7 @@
                     <pic:cNvPicPr/>
                   </pic:nvPicPr>
                   <pic:blipFill>
-                    <a:blip r:embed="rId8"/>
+                    <a:blip r:embed="rId10"/>
                     <a:stretch>
                       <a:fillRect/>
                     </a:stretch>
@@ -253,22 +827,101 @@
           <w:noProof/>
         </w:rPr>
       </w:pPr>
+      <w:bookmarkStart w:id="1" w:name="_Toc189215888"/>
       <w:r>
         <w:rPr>
           <w:noProof/>
         </w:rPr>
-        <w:lastRenderedPageBreak/>
         <w:t>Mesh Component Buttons</w:t>
       </w:r>
-    </w:p>
-    <w:p>
-      <w:r>
-        <w:t>When we look at the sub menu in Edit mode, we will find that the first section that is different in this menu from the Object modes sub menu will be these buttons that allows us to target different types of mesh components. This makes sense, and is important to be able to work in editing because it allows us to target specifically vertices, edges or faces. Without this ability, it would be impossible for us to be able to do anything meaningfully inside of this workspace.</w:t>
+      <w:bookmarkEnd w:id="1"/>
+    </w:p>
+    <w:p>
+      <w:r>
+        <w:t>When we</w:t>
+      </w:r>
+      <w:r>
+        <w:t xml:space="preserve"> first take a</w:t>
+      </w:r>
+      <w:r>
+        <w:t xml:space="preserve"> look at the </w:t>
+      </w:r>
+      <w:r>
+        <w:t xml:space="preserve">entire line up of buttons on this </w:t>
+      </w:r>
+      <w:r>
+        <w:t>sub menu</w:t>
+      </w:r>
+      <w:r>
+        <w:t>,</w:t>
+      </w:r>
+      <w:r>
+        <w:t xml:space="preserve"> </w:t>
+      </w:r>
+      <w:r>
+        <w:t>within</w:t>
+      </w:r>
+      <w:r>
+        <w:t xml:space="preserve"> Edit mode, we will find that the first </w:t>
+      </w:r>
+      <w:r>
+        <w:t>thing that stands out to be different from</w:t>
+      </w:r>
+      <w:r>
+        <w:t xml:space="preserve"> Object mode</w:t>
+      </w:r>
+      <w:r>
+        <w:t>’</w:t>
+      </w:r>
+      <w:r>
+        <w:t xml:space="preserve">s </w:t>
+      </w:r>
+      <w:r>
+        <w:t xml:space="preserve">variation of the </w:t>
+      </w:r>
+      <w:r>
+        <w:t>sub menu</w:t>
+      </w:r>
+      <w:r>
+        <w:t>,</w:t>
+      </w:r>
+      <w:r>
+        <w:t xml:space="preserve"> will be </w:t>
+      </w:r>
+      <w:r>
+        <w:t xml:space="preserve">this string of </w:t>
+      </w:r>
+      <w:r>
+        <w:t xml:space="preserve">buttons that allows us to target different types of </w:t>
+      </w:r>
+      <w:r>
+        <w:t xml:space="preserve">our </w:t>
+      </w:r>
+      <w:r>
+        <w:t>mesh</w:t>
+      </w:r>
+      <w:r>
+        <w:t>’s</w:t>
+      </w:r>
+      <w:r>
+        <w:t xml:space="preserve"> components. This makes sense, and is important to be able to work in editing because it allows us to target </w:t>
+      </w:r>
+      <w:r>
+        <w:t xml:space="preserve">individual components of our mesh; </w:t>
+      </w:r>
+      <w:r>
+        <w:t>specifically,</w:t>
+      </w:r>
+      <w:r>
+        <w:t xml:space="preserve"> vertices, edges or faces. Without this ability, it would be impossible for us to be able to do anything meaningfully inside of this workspace.</w:t>
       </w:r>
     </w:p>
     <w:p/>
     <w:p>
       <w:r>
+        <w:rPr>
+          <w:noProof/>
+        </w:rPr>
         <w:drawing>
           <wp:inline distT="0" distB="0" distL="0" distR="0" wp14:anchorId="315C89E7" wp14:editId="46233424">
             <wp:extent cx="1648055" cy="571580"/>
@@ -285,7 +938,7 @@
                     <pic:cNvPicPr/>
                   </pic:nvPicPr>
                   <pic:blipFill>
-                    <a:blip r:embed="rId9"/>
+                    <a:blip r:embed="rId11"/>
                     <a:stretch>
                       <a:fillRect/>
                     </a:stretch>
@@ -311,18 +964,69 @@
       <w:pPr>
         <w:pStyle w:val="Heading1"/>
       </w:pPr>
+      <w:bookmarkStart w:id="2" w:name="_Toc189215889"/>
       <w:r>
         <w:t>The Sub Menu Buttons</w:t>
       </w:r>
-    </w:p>
-    <w:p>
-      <w:r>
-        <w:t xml:space="preserve">If you look further down the line in this sub menu buttons, you will find these shown below.  The first few menu items are basically the same as was found in the Object workspace sub menu. The first one that will show to be different is the item named Mesh. The Mesh item will work with specifically being able to manipulate the different mesh components. </w:t>
+      <w:bookmarkEnd w:id="2"/>
+    </w:p>
+    <w:p>
+      <w:r>
+        <w:t>If you look further down the line in this sub menu buttons, you will find th</w:t>
+      </w:r>
+      <w:r>
+        <w:t>is line up of buttons.</w:t>
+      </w:r>
+      <w:r>
+        <w:t xml:space="preserve"> </w:t>
+      </w:r>
+      <w:r>
+        <w:t xml:space="preserve">As demonstrated, in the image </w:t>
+      </w:r>
+      <w:r>
+        <w:t>shown below.  The first few menu items are basically the same as was found in the Object workspace sub menu</w:t>
+      </w:r>
+      <w:r>
+        <w:t>; h</w:t>
+      </w:r>
+      <w:r>
+        <w:t xml:space="preserve">owever, one button in this Editing workspace area clearly stands out </w:t>
+      </w:r>
+      <w:r>
+        <w:t>to be different. T</w:t>
+      </w:r>
+      <w:r>
+        <w:t>his unique</w:t>
+      </w:r>
+      <w:r>
+        <w:t xml:space="preserve"> </w:t>
+      </w:r>
+      <w:r>
+        <w:rPr>
+          <w:rStyle w:val="BlueBoldenChar"/>
+          <w:rFonts w:eastAsiaTheme="minorHAnsi"/>
+        </w:rPr>
+        <w:t>Mesh</w:t>
+      </w:r>
+      <w:r>
+        <w:t xml:space="preserve"> item will work specifically </w:t>
+      </w:r>
+      <w:r>
+        <w:t>with</w:t>
+      </w:r>
+      <w:r>
+        <w:t xml:space="preserve"> </w:t>
+      </w:r>
+      <w:r>
+        <w:t xml:space="preserve">being able to manipulate the different mesh components. </w:t>
       </w:r>
     </w:p>
     <w:p/>
     <w:p>
       <w:r>
+        <w:rPr>
+          <w:noProof/>
+        </w:rPr>
         <w:drawing>
           <wp:inline distT="0" distB="0" distL="0" distR="0" wp14:anchorId="10F03F02" wp14:editId="6BADE35A">
             <wp:extent cx="3924848" cy="571580"/>
@@ -339,7 +1043,7 @@
                     <pic:cNvPicPr/>
                   </pic:nvPicPr>
                   <pic:blipFill>
-                    <a:blip r:embed="rId10"/>
+                    <a:blip r:embed="rId12"/>
                     <a:stretch>
                       <a:fillRect/>
                     </a:stretch>
@@ -363,11 +1067,34 @@
     <w:p/>
     <w:p>
       <w:r>
-        <w:t>This is what the Mesh sub menu looks like. As you can see these available menu options target the manipulation of all of the different types of mesh components.</w:t>
-      </w:r>
-    </w:p>
-    <w:p>
-      <w:r>
+        <w:t xml:space="preserve">This is what the </w:t>
+      </w:r>
+      <w:r>
+        <w:rPr>
+          <w:rStyle w:val="BlueBoldenChar"/>
+          <w:rFonts w:eastAsiaTheme="minorHAnsi"/>
+        </w:rPr>
+        <w:t>Mesh</w:t>
+      </w:r>
+      <w:r>
+        <w:rPr>
+          <w:rStyle w:val="BlueBoldenChar"/>
+          <w:rFonts w:eastAsiaTheme="minorHAnsi"/>
+        </w:rPr>
+        <w:t>’s</w:t>
+      </w:r>
+      <w:r>
+        <w:t xml:space="preserve"> sub menu looks like. As you can see these available menu options target the manipulation of all of the different types of mesh components.</w:t>
+      </w:r>
+      <w:r>
+        <w:t xml:space="preserve"> Comprising of Vertices, Edges and Faces.</w:t>
+      </w:r>
+    </w:p>
+    <w:p>
+      <w:r>
+        <w:rPr>
+          <w:noProof/>
+        </w:rPr>
         <w:lastRenderedPageBreak/>
         <w:drawing>
           <wp:inline distT="0" distB="0" distL="0" distR="0" wp14:anchorId="6EA01D33" wp14:editId="4A55507E">
@@ -385,7 +1112,7 @@
                     <pic:cNvPicPr/>
                   </pic:nvPicPr>
                   <pic:blipFill>
-                    <a:blip r:embed="rId11"/>
+                    <a:blip r:embed="rId13"/>
                     <a:stretch>
                       <a:fillRect/>
                     </a:stretch>
@@ -411,17 +1138,22 @@
       <w:pPr>
         <w:pStyle w:val="Heading1"/>
       </w:pPr>
+      <w:bookmarkStart w:id="3" w:name="_Toc189215890"/>
       <w:r>
         <w:t>The Mesh Component section of the Sub Menu</w:t>
       </w:r>
-    </w:p>
-    <w:p>
-      <w:r>
-        <w:t>This section of the menu, in contrast with the Mesh menu item, this section is more specific to each of the 3 different mesh components, in which we can work with while in Edit mode.</w:t>
-      </w:r>
-    </w:p>
-    <w:p>
-      <w:r>
+      <w:bookmarkEnd w:id="3"/>
+    </w:p>
+    <w:p>
+      <w:r>
+        <w:t>This section of the menu, in contrast with the Mesh menu item, is more specific to each of the 3 different mesh components, in which we can work with while in Edit mode.</w:t>
+      </w:r>
+    </w:p>
+    <w:p>
+      <w:r>
+        <w:rPr>
+          <w:noProof/>
+        </w:rPr>
         <w:drawing>
           <wp:inline distT="0" distB="0" distL="0" distR="0" wp14:anchorId="300C04FB" wp14:editId="5827EA46">
             <wp:extent cx="1476581" cy="314369"/>
@@ -438,7 +1170,7 @@
                     <pic:cNvPicPr/>
                   </pic:nvPicPr>
                   <pic:blipFill>
-                    <a:blip r:embed="rId12"/>
+                    <a:blip r:embed="rId14"/>
                     <a:stretch>
                       <a:fillRect/>
                     </a:stretch>
@@ -462,6 +1194,25 @@
     <w:p>
       <w:r>
         <w:lastRenderedPageBreak/>
+        <w:t xml:space="preserve">And when you click on each of these Menu items you can view the collection of options that are unique to </w:t>
+      </w:r>
+      <w:r>
+        <w:t xml:space="preserve">each of the </w:t>
+      </w:r>
+      <w:proofErr w:type="spellStart"/>
+      <w:r>
+        <w:t>the</w:t>
+      </w:r>
+      <w:proofErr w:type="spellEnd"/>
+      <w:r>
+        <w:t xml:space="preserve"> mode.</w:t>
+      </w:r>
+    </w:p>
+    <w:p>
+      <w:r>
+        <w:rPr>
+          <w:noProof/>
+        </w:rPr>
         <w:drawing>
           <wp:inline distT="0" distB="0" distL="0" distR="0" wp14:anchorId="26EF30C9" wp14:editId="696E06E1">
             <wp:extent cx="5943600" cy="4589780"/>
@@ -478,7 +1229,7 @@
                     <pic:cNvPicPr/>
                   </pic:nvPicPr>
                   <pic:blipFill>
-                    <a:blip r:embed="rId13"/>
+                    <a:blip r:embed="rId15"/>
                     <a:stretch>
                       <a:fillRect/>
                     </a:stretch>
@@ -502,26 +1253,46 @@
     <w:p/>
     <w:p>
       <w:r>
-        <w:t xml:space="preserve">                   </w:t>
-      </w:r>
-      <w:r>
-        <w:t xml:space="preserve">  </w:t>
-      </w:r>
-      <w:r>
-        <w:t xml:space="preserve">          </w:t>
-      </w:r>
-      <w:r>
-        <w:t xml:space="preserve">                                                                    </w:t>
-      </w:r>
-    </w:p>
-    <w:p>
-      <w:r>
-        <w:t>Now that UV button here, has to do with unwrapping an object and it is really better to working with unwrapping objects in the UV Editing workspace, and not this one. So, we will skip that button for now.</w:t>
+        <w:t xml:space="preserve">                                                                                                   </w:t>
+      </w:r>
+    </w:p>
+    <w:p>
+      <w:r>
+        <w:t xml:space="preserve">Now that </w:t>
+      </w:r>
+      <w:r>
+        <w:rPr>
+          <w:rStyle w:val="BlueBoldenChar"/>
+          <w:rFonts w:eastAsiaTheme="minorHAnsi"/>
+        </w:rPr>
+        <w:t>UV</w:t>
+      </w:r>
+      <w:r>
+        <w:t xml:space="preserve"> button here, has to do with unwrapping an object and it is really better to working with unwrapping objects in the </w:t>
+      </w:r>
+      <w:r>
+        <w:rPr>
+          <w:rStyle w:val="BlueBoldenChar"/>
+          <w:rFonts w:eastAsiaTheme="minorHAnsi"/>
+        </w:rPr>
+        <w:t>UV Editing</w:t>
+      </w:r>
+      <w:r>
+        <w:t xml:space="preserve"> workspace, and not </w:t>
+      </w:r>
+      <w:r>
+        <w:t>Edit Mode</w:t>
+      </w:r>
+      <w:r>
+        <w:t>. So, we will skip that button for now.</w:t>
       </w:r>
     </w:p>
     <w:p/>
     <w:p>
       <w:r>
+        <w:rPr>
+          <w:noProof/>
+        </w:rPr>
         <w:drawing>
           <wp:inline distT="0" distB="0" distL="0" distR="0" wp14:anchorId="1C8F1EF4" wp14:editId="39A32985">
             <wp:extent cx="1952898" cy="685896"/>
@@ -538,7 +1309,7 @@
                     <pic:cNvPicPr/>
                   </pic:nvPicPr>
                   <pic:blipFill>
-                    <a:blip r:embed="rId14"/>
+                    <a:blip r:embed="rId16"/>
                     <a:stretch>
                       <a:fillRect/>
                     </a:stretch>
@@ -570,10 +1341,11 @@
       <w:pPr>
         <w:pStyle w:val="Heading1"/>
       </w:pPr>
-      <w:r>
-        <w:lastRenderedPageBreak/>
+      <w:bookmarkStart w:id="4" w:name="_Toc189215891"/>
+      <w:r>
         <w:t>Proportional Editing Button</w:t>
       </w:r>
+      <w:bookmarkEnd w:id="4"/>
     </w:p>
     <w:p>
       <w:r>
@@ -599,15 +1371,76 @@
         <w:t>a</w:t>
       </w:r>
       <w:r>
-        <w:t xml:space="preserve"> difference between just moving the selected mesh component, and using the proportional editing button. When you have this button on, not only is the selected component affected, but the mesh around it is also affected by the movement of one item.</w:t>
+        <w:t xml:space="preserve"> difference between just moving the selected mesh component, and using the proportional editing button</w:t>
+      </w:r>
+      <w:r>
+        <w:t xml:space="preserve"> to move that same item</w:t>
+      </w:r>
+      <w:r>
+        <w:t xml:space="preserve">. </w:t>
       </w:r>
     </w:p>
     <w:p/>
+    <w:p>
+      <w:r>
+        <w:rPr>
+          <w:noProof/>
+        </w:rPr>
+        <w:drawing>
+          <wp:inline distT="0" distB="0" distL="0" distR="0" wp14:anchorId="43343BDF" wp14:editId="45E9AE3B">
+            <wp:extent cx="4115374" cy="933580"/>
+            <wp:effectExtent l="0" t="0" r="0" b="0"/>
+            <wp:docPr id="1667700535" name="Picture 1"/>
+            <wp:cNvGraphicFramePr>
+              <a:graphicFrameLocks xmlns:a="http://schemas.openxmlformats.org/drawingml/2006/main" noChangeAspect="1"/>
+            </wp:cNvGraphicFramePr>
+            <a:graphic xmlns:a="http://schemas.openxmlformats.org/drawingml/2006/main">
+              <a:graphicData uri="http://schemas.openxmlformats.org/drawingml/2006/picture">
+                <pic:pic xmlns:pic="http://schemas.openxmlformats.org/drawingml/2006/picture">
+                  <pic:nvPicPr>
+                    <pic:cNvPr id="459110359" name=""/>
+                    <pic:cNvPicPr/>
+                  </pic:nvPicPr>
+                  <pic:blipFill>
+                    <a:blip r:embed="rId10"/>
+                    <a:stretch>
+                      <a:fillRect/>
+                    </a:stretch>
+                  </pic:blipFill>
+                  <pic:spPr>
+                    <a:xfrm>
+                      <a:off x="0" y="0"/>
+                      <a:ext cx="4115374" cy="933580"/>
+                    </a:xfrm>
+                    <a:prstGeom prst="rect">
+                      <a:avLst/>
+                    </a:prstGeom>
+                  </pic:spPr>
+                </pic:pic>
+              </a:graphicData>
+            </a:graphic>
+          </wp:inline>
+        </w:drawing>
+      </w:r>
+    </w:p>
     <w:p/>
+    <w:p>
+      <w:r>
+        <w:t xml:space="preserve">When you have this button on, not only is the selected component affected, but the mesh around it is also affected by the movement of one </w:t>
+      </w:r>
+      <w:r>
+        <w:t>element</w:t>
+      </w:r>
+      <w:r>
+        <w:t>.</w:t>
+      </w:r>
+    </w:p>
     <w:p/>
-    <w:p/>
-    <w:p>
-      <w:r>
+    <w:p>
+      <w:r>
+        <w:rPr>
+          <w:noProof/>
+        </w:rPr>
         <w:drawing>
           <wp:inline distT="0" distB="0" distL="0" distR="0" wp14:anchorId="1967FE6D" wp14:editId="45984E19">
             <wp:extent cx="5744377" cy="3667637"/>
@@ -624,7 +1457,7 @@
                     <pic:cNvPicPr/>
                   </pic:nvPicPr>
                   <pic:blipFill>
-                    <a:blip r:embed="rId15"/>
+                    <a:blip r:embed="rId17"/>
                     <a:stretch>
                       <a:fillRect/>
                     </a:stretch>
@@ -649,12 +1482,20 @@
     <w:p/>
     <w:p>
       <w:r>
-        <w:t>We can control how much is affected around this vertex by rolling the mouse wheel, once you start moving the vertex around. The wheel will not engage in resizing the affect until after you start moving that vertex first.</w:t>
-      </w:r>
-    </w:p>
-    <w:p>
-      <w:r>
-        <w:lastRenderedPageBreak/>
+        <w:t>We can control how much is affected around this vertex by rolling the mouse wheel, once you start moving the vertex around. The wheel will not engage in resizing the affect</w:t>
+      </w:r>
+      <w:r>
+        <w:t>,</w:t>
+      </w:r>
+      <w:r>
+        <w:t xml:space="preserve"> until after you start moving that vertex first.</w:t>
+      </w:r>
+    </w:p>
+    <w:p>
+      <w:r>
+        <w:rPr>
+          <w:noProof/>
+        </w:rPr>
         <w:drawing>
           <wp:inline distT="0" distB="0" distL="0" distR="0" wp14:anchorId="63B08B58" wp14:editId="06DE9F37">
             <wp:extent cx="2191056" cy="2114845"/>
@@ -671,7 +1512,7 @@
                     <pic:cNvPicPr/>
                   </pic:nvPicPr>
                   <pic:blipFill>
-                    <a:blip r:embed="rId16"/>
+                    <a:blip r:embed="rId18"/>
                     <a:stretch>
                       <a:fillRect/>
                     </a:stretch>
@@ -696,9 +1537,11 @@
       <w:pPr>
         <w:pStyle w:val="Heading1"/>
       </w:pPr>
+      <w:bookmarkStart w:id="5" w:name="_Toc189215892"/>
       <w:r>
         <w:t>The last section of the Sub menu</w:t>
       </w:r>
+      <w:bookmarkEnd w:id="5"/>
     </w:p>
     <w:p>
       <w:r>
@@ -707,6 +1550,9 @@
     </w:p>
     <w:p>
       <w:r>
+        <w:rPr>
+          <w:noProof/>
+        </w:rPr>
         <w:drawing>
           <wp:inline distT="0" distB="0" distL="0" distR="0" wp14:anchorId="7EABE9C4" wp14:editId="106C1CC9">
             <wp:extent cx="2257425" cy="1133003"/>
@@ -723,7 +1569,7 @@
                     <pic:cNvPicPr/>
                   </pic:nvPicPr>
                   <pic:blipFill>
-                    <a:blip r:embed="rId17"/>
+                    <a:blip r:embed="rId19"/>
                     <a:stretch>
                       <a:fillRect/>
                     </a:stretch>
@@ -746,7 +1592,10 @@
     </w:p>
     <w:p>
       <w:r>
-        <w:t xml:space="preserve">The are the </w:t>
+        <w:t>This button relates to the</w:t>
+      </w:r>
+      <w:r>
+        <w:t xml:space="preserve"> </w:t>
       </w:r>
       <w:r>
         <w:rPr>
@@ -758,9 +1607,22 @@
       <w:r>
         <w:t xml:space="preserve"> Menu</w:t>
       </w:r>
-    </w:p>
-    <w:p>
-      <w:r>
+      <w:r>
+        <w:t>. We can get further into these unique sections of these menu items as we get progress through this course. But for the most part it deals with how you will see the object</w:t>
+      </w:r>
+      <w:r>
+        <w:t xml:space="preserve"> displayed</w:t>
+      </w:r>
+      <w:r>
+        <w:t xml:space="preserve"> differently within the Viewport, while in Edit mode.</w:t>
+      </w:r>
+    </w:p>
+    <w:p>
+      <w:r>
+        <w:rPr>
+          <w:noProof/>
+        </w:rPr>
+        <w:lastRenderedPageBreak/>
         <w:drawing>
           <wp:inline distT="0" distB="0" distL="0" distR="0" wp14:anchorId="4CABA85C" wp14:editId="38F8C7B8">
             <wp:extent cx="2218690" cy="3183064"/>
@@ -777,7 +1639,7 @@
                     <pic:cNvPicPr/>
                   </pic:nvPicPr>
                   <pic:blipFill>
-                    <a:blip r:embed="rId18"/>
+                    <a:blip r:embed="rId20"/>
                     <a:stretch>
                       <a:fillRect/>
                     </a:stretch>
@@ -798,14 +1660,26 @@
         </w:drawing>
       </w:r>
     </w:p>
-    <w:p>
-      <w:r>
-        <w:lastRenderedPageBreak/>
-        <w:t>This is about it to this sub menu. It is important to have additional menus for each of these workspaces. Each space is unique and need their own specified menus.</w:t>
+    <w:p/>
+    <w:p>
+      <w:r>
+        <w:t>This is about it to this sub menu. It is important to have additional menus for each of these workspaces. Each space is unique</w:t>
+      </w:r>
+      <w:r>
+        <w:t>,</w:t>
+      </w:r>
+      <w:r>
+        <w:t xml:space="preserve"> and need </w:t>
+      </w:r>
+      <w:r>
+        <w:t>very specified options available to the user</w:t>
+      </w:r>
+      <w:r>
+        <w:t>.</w:t>
       </w:r>
     </w:p>
     <w:sectPr>
-      <w:headerReference w:type="default" r:id="rId19"/>
+      <w:headerReference w:type="default" r:id="rId21"/>
       <w:pgSz w:w="12240" w:h="15840"/>
       <w:pgMar w:top="1440" w:right="1440" w:bottom="1440" w:left="1440" w:header="720" w:footer="720" w:gutter="0"/>
       <w:cols w:space="720"/>
@@ -2599,7 +3473,6 @@
     <w:basedOn w:val="Heading1"/>
     <w:next w:val="Normal"/>
     <w:uiPriority w:val="39"/>
-    <w:semiHidden/>
     <w:unhideWhenUsed/>
     <w:qFormat/>
     <w:rsid w:val="00F6446E"/>
@@ -2939,6 +3812,29 @@
     <w:link w:val="Footer"/>
     <w:uiPriority w:val="99"/>
     <w:rsid w:val="005249DB"/>
+  </w:style>
+  <w:style w:type="paragraph" w:styleId="TOC1">
+    <w:name w:val="toc 1"/>
+    <w:basedOn w:val="Normal"/>
+    <w:next w:val="Normal"/>
+    <w:autoRedefine/>
+    <w:uiPriority w:val="39"/>
+    <w:unhideWhenUsed/>
+    <w:rsid w:val="009D57CC"/>
+    <w:pPr>
+      <w:spacing w:after="100"/>
+    </w:pPr>
+  </w:style>
+  <w:style w:type="character" w:styleId="Hyperlink">
+    <w:name w:val="Hyperlink"/>
+    <w:basedOn w:val="DefaultParagraphFont"/>
+    <w:uiPriority w:val="99"/>
+    <w:unhideWhenUsed/>
+    <w:rsid w:val="009D57CC"/>
+    <w:rPr>
+      <w:color w:val="0563C1" w:themeColor="hyperlink"/>
+      <w:u w:val="single"/>
+    </w:rPr>
   </w:style>
 </w:styles>
 </file>
@@ -3283,4 +4179,16 @@
     </a:ext>
   </a:extLst>
 </a:theme>
+</file>
+
+<file path=customXml/item1.xml><?xml version="1.0" encoding="utf-8"?>
+<b:Sources xmlns:b="http://schemas.openxmlformats.org/officeDocument/2006/bibliography" xmlns="http://schemas.openxmlformats.org/officeDocument/2006/bibliography" SelectedStyle="\APASixthEditionOfficeOnline.xsl" StyleName="APA" Version="6"/>
+</file>
+
+<file path=customXml/itemProps1.xml><?xml version="1.0" encoding="utf-8"?>
+<ds:datastoreItem xmlns:ds="http://schemas.openxmlformats.org/officeDocument/2006/customXml" ds:itemID="{2FC3F5CB-9FBC-4E38-B765-F5CAD00B46AE}">
+  <ds:schemaRefs>
+    <ds:schemaRef ds:uri="http://schemas.openxmlformats.org/officeDocument/2006/bibliography"/>
+  </ds:schemaRefs>
+</ds:datastoreItem>
 </file>
</xml_diff>